<commit_message>
szálloda commit 2 [célítűzés]
</commit_message>
<xml_diff>
--- a/Szálloda.docx
+++ b/Szálloda.docx
@@ -231,6 +231,64 @@
         </w:rPr>
         <w:t>:</w:t>
       </w:r>
+    </w:p>
+    <w:p>
+      <w:pPr>
+        <w:pStyle w:val="Listaszerbekezds"/>
+        <w:numPr>
+          <w:ilvl w:val="0"/>
+          <w:numId w:val="5"/>
+        </w:numPr>
+        <w:rPr>
+          <w:sz w:val="32"/>
+          <w:szCs w:val="32"/>
+          <w:u w:val="single"/>
+        </w:rPr>
+      </w:pPr>
+      <w:r>
+        <w:rPr>
+          <w:sz w:val="32"/>
+          <w:szCs w:val="32"/>
+          <w:u w:val="single"/>
+        </w:rPr>
+        <w:t xml:space="preserve">Egy </w:t>
+      </w:r>
+      <w:proofErr w:type="spellStart"/>
+      <w:r>
+        <w:rPr>
+          <w:sz w:val="32"/>
+          <w:szCs w:val="32"/>
+          <w:u w:val="single"/>
+        </w:rPr>
+        <w:t>mükődő</w:t>
+      </w:r>
+      <w:proofErr w:type="spellEnd"/>
+      <w:r>
+        <w:rPr>
+          <w:sz w:val="32"/>
+          <w:szCs w:val="32"/>
+          <w:u w:val="single"/>
+        </w:rPr>
+        <w:t xml:space="preserve"> foglalási rendszer ami egyszerűbbé teszi az online foglalást úgynevezett </w:t>
+      </w:r>
+      <w:proofErr w:type="spellStart"/>
+      <w:r>
+        <w:rPr>
+          <w:sz w:val="32"/>
+          <w:szCs w:val="32"/>
+          <w:u w:val="single"/>
+        </w:rPr>
+        <w:t>booking</w:t>
+      </w:r>
+      <w:proofErr w:type="spellEnd"/>
+      <w:r>
+        <w:rPr>
+          <w:sz w:val="32"/>
+          <w:szCs w:val="32"/>
+          <w:u w:val="single"/>
+        </w:rPr>
+        <w:t xml:space="preserve"> website</w:t>
+      </w:r>
       <w:bookmarkStart w:id="0" w:name="_GoBack"/>
       <w:bookmarkEnd w:id="0"/>
     </w:p>
@@ -257,15 +315,7 @@
           <w:szCs w:val="32"/>
           <w:u w:val="single"/>
         </w:rPr>
-        <w:t>Technológiák</w:t>
-      </w:r>
-      <w:r>
-        <w:rPr>
-          <w:sz w:val="32"/>
-          <w:szCs w:val="32"/>
-          <w:u w:val="single"/>
-        </w:rPr>
-        <w:t>:</w:t>
+        <w:t>Technológiák:</w:t>
       </w:r>
     </w:p>
     <w:p>
@@ -1088,6 +1138,118 @@
       </w:rPr>
     </w:lvl>
   </w:abstractNum>
+  <w:abstractNum w:abstractNumId="4" w15:restartNumberingAfterBreak="0">
+    <w:nsid w:val="491270D9"/>
+    <w:multiLevelType w:val="hybridMultilevel"/>
+    <w:tmpl w:val="24D0AFCA"/>
+    <w:lvl w:ilvl="0" w:tplc="0F6619EE">
+      <w:numFmt w:val="bullet"/>
+      <w:lvlText w:val="-"/>
+      <w:lvlJc w:val="left"/>
+      <w:pPr>
+        <w:ind w:left="720" w:hanging="360"/>
+      </w:pPr>
+      <w:rPr>
+        <w:rFonts w:ascii="Calibri" w:eastAsiaTheme="minorHAnsi" w:hAnsi="Calibri" w:cs="Calibri" w:hint="default"/>
+      </w:rPr>
+    </w:lvl>
+    <w:lvl w:ilvl="1" w:tplc="040E0003" w:tentative="1">
+      <w:start w:val="1"/>
+      <w:numFmt w:val="bullet"/>
+      <w:lvlText w:val="o"/>
+      <w:lvlJc w:val="left"/>
+      <w:pPr>
+        <w:ind w:left="1440" w:hanging="360"/>
+      </w:pPr>
+      <w:rPr>
+        <w:rFonts w:ascii="Courier New" w:hAnsi="Courier New" w:cs="Courier New" w:hint="default"/>
+      </w:rPr>
+    </w:lvl>
+    <w:lvl w:ilvl="2" w:tplc="040E0005" w:tentative="1">
+      <w:start w:val="1"/>
+      <w:numFmt w:val="bullet"/>
+      <w:lvlText w:val=""/>
+      <w:lvlJc w:val="left"/>
+      <w:pPr>
+        <w:ind w:left="2160" w:hanging="360"/>
+      </w:pPr>
+      <w:rPr>
+        <w:rFonts w:ascii="Wingdings" w:hAnsi="Wingdings" w:hint="default"/>
+      </w:rPr>
+    </w:lvl>
+    <w:lvl w:ilvl="3" w:tplc="040E0001" w:tentative="1">
+      <w:start w:val="1"/>
+      <w:numFmt w:val="bullet"/>
+      <w:lvlText w:val=""/>
+      <w:lvlJc w:val="left"/>
+      <w:pPr>
+        <w:ind w:left="2880" w:hanging="360"/>
+      </w:pPr>
+      <w:rPr>
+        <w:rFonts w:ascii="Symbol" w:hAnsi="Symbol" w:hint="default"/>
+      </w:rPr>
+    </w:lvl>
+    <w:lvl w:ilvl="4" w:tplc="040E0003" w:tentative="1">
+      <w:start w:val="1"/>
+      <w:numFmt w:val="bullet"/>
+      <w:lvlText w:val="o"/>
+      <w:lvlJc w:val="left"/>
+      <w:pPr>
+        <w:ind w:left="3600" w:hanging="360"/>
+      </w:pPr>
+      <w:rPr>
+        <w:rFonts w:ascii="Courier New" w:hAnsi="Courier New" w:cs="Courier New" w:hint="default"/>
+      </w:rPr>
+    </w:lvl>
+    <w:lvl w:ilvl="5" w:tplc="040E0005" w:tentative="1">
+      <w:start w:val="1"/>
+      <w:numFmt w:val="bullet"/>
+      <w:lvlText w:val=""/>
+      <w:lvlJc w:val="left"/>
+      <w:pPr>
+        <w:ind w:left="4320" w:hanging="360"/>
+      </w:pPr>
+      <w:rPr>
+        <w:rFonts w:ascii="Wingdings" w:hAnsi="Wingdings" w:hint="default"/>
+      </w:rPr>
+    </w:lvl>
+    <w:lvl w:ilvl="6" w:tplc="040E0001" w:tentative="1">
+      <w:start w:val="1"/>
+      <w:numFmt w:val="bullet"/>
+      <w:lvlText w:val=""/>
+      <w:lvlJc w:val="left"/>
+      <w:pPr>
+        <w:ind w:left="5040" w:hanging="360"/>
+      </w:pPr>
+      <w:rPr>
+        <w:rFonts w:ascii="Symbol" w:hAnsi="Symbol" w:hint="default"/>
+      </w:rPr>
+    </w:lvl>
+    <w:lvl w:ilvl="7" w:tplc="040E0003" w:tentative="1">
+      <w:start w:val="1"/>
+      <w:numFmt w:val="bullet"/>
+      <w:lvlText w:val="o"/>
+      <w:lvlJc w:val="left"/>
+      <w:pPr>
+        <w:ind w:left="5760" w:hanging="360"/>
+      </w:pPr>
+      <w:rPr>
+        <w:rFonts w:ascii="Courier New" w:hAnsi="Courier New" w:cs="Courier New" w:hint="default"/>
+      </w:rPr>
+    </w:lvl>
+    <w:lvl w:ilvl="8" w:tplc="040E0005" w:tentative="1">
+      <w:start w:val="1"/>
+      <w:numFmt w:val="bullet"/>
+      <w:lvlText w:val=""/>
+      <w:lvlJc w:val="left"/>
+      <w:pPr>
+        <w:ind w:left="6480" w:hanging="360"/>
+      </w:pPr>
+      <w:rPr>
+        <w:rFonts w:ascii="Wingdings" w:hAnsi="Wingdings" w:hint="default"/>
+      </w:rPr>
+    </w:lvl>
+  </w:abstractNum>
   <w:num w:numId="1">
     <w:abstractNumId w:val="3"/>
   </w:num>
@@ -1099,6 +1261,9 @@
   </w:num>
   <w:num w:numId="4">
     <w:abstractNumId w:val="0"/>
+  </w:num>
+  <w:num w:numId="5">
+    <w:abstractNumId w:val="4"/>
   </w:num>
 </w:numbering>
 </file>

</xml_diff>

<commit_message>
szálloda commit 3 [funkció 1]
ashdcvéshdf
</commit_message>
<xml_diff>
--- a/Szálloda.docx
+++ b/Szálloda.docx
@@ -289,8 +289,6 @@
         </w:rPr>
         <w:t xml:space="preserve"> website</w:t>
       </w:r>
-      <w:bookmarkStart w:id="0" w:name="_GoBack"/>
-      <w:bookmarkEnd w:id="0"/>
     </w:p>
     <w:p>
       <w:pPr>
@@ -592,6 +590,16 @@
         </w:rPr>
         <w:t>:</w:t>
       </w:r>
+      <w:r>
+        <w:rPr>
+          <w:sz w:val="28"/>
+          <w:szCs w:val="28"/>
+          <w:u w:val="single"/>
+        </w:rPr>
+        <w:t xml:space="preserve"> Árkalkuláció Fő/Éj alapján </w:t>
+      </w:r>
+      <w:bookmarkStart w:id="0" w:name="_GoBack"/>
+      <w:bookmarkEnd w:id="0"/>
     </w:p>
     <w:p>
       <w:pPr>

</xml_diff>

<commit_message>
szálloda commit 3 [funkció 2]
asdfgafgafdg
</commit_message>
<xml_diff>
--- a/Szálloda.docx
+++ b/Szálloda.docx
@@ -598,25 +598,33 @@
         </w:rPr>
         <w:t xml:space="preserve"> Árkalkuláció Fő/Éj alapján </w:t>
       </w:r>
+    </w:p>
+    <w:p>
+      <w:pPr>
+        <w:rPr>
+          <w:sz w:val="28"/>
+          <w:szCs w:val="28"/>
+          <w:u w:val="single"/>
+        </w:rPr>
+      </w:pPr>
+      <w:r>
+        <w:rPr>
+          <w:sz w:val="28"/>
+          <w:szCs w:val="28"/>
+          <w:u w:val="single"/>
+        </w:rPr>
+        <w:t>valami2:</w:t>
+      </w:r>
+      <w:r>
+        <w:rPr>
+          <w:sz w:val="28"/>
+          <w:szCs w:val="28"/>
+          <w:u w:val="single"/>
+        </w:rPr>
+        <w:t xml:space="preserve"> Vissza igazolás küldés a foglalás állapotárol</w:t>
+      </w:r>
       <w:bookmarkStart w:id="0" w:name="_GoBack"/>
       <w:bookmarkEnd w:id="0"/>
-    </w:p>
-    <w:p>
-      <w:pPr>
-        <w:rPr>
-          <w:sz w:val="28"/>
-          <w:szCs w:val="28"/>
-          <w:u w:val="single"/>
-        </w:rPr>
-      </w:pPr>
-      <w:r>
-        <w:rPr>
-          <w:sz w:val="28"/>
-          <w:szCs w:val="28"/>
-          <w:u w:val="single"/>
-        </w:rPr>
-        <w:t>valami2:</w:t>
-      </w:r>
     </w:p>
     <w:p>
       <w:pPr>

</xml_diff>